<commit_message>
Finish draft protocol with input from Lazar's survey
</commit_message>
<xml_diff>
--- a/irb/templates/HRP-591 - Protocol for Human Subject Research.docx
+++ b/irb/templates/HRP-591 - Protocol for Human Subject Research.docx
@@ -1549,7 +1549,25 @@
           <w:sz w:val="22"/>
           <w:szCs w:val="22"/>
         </w:rPr>
-        <w:t xml:space="preserve"> SOP’s, Worksheets, Checklists, and Templates) can be accessed by clicking the Library link in CATS IRB (</w:t>
+        <w:t xml:space="preserve"> SOP’s, Worksheets, Checklists, and Templates) can be accessed by clicking the </w:t>
+      </w:r>
+      <w:proofErr w:type="gramStart"/>
+      <w:r>
+        <w:rPr>
+          <w:rFonts w:asciiTheme="minorHAnsi" w:hAnsiTheme="minorHAnsi"/>
+          <w:sz w:val="22"/>
+          <w:szCs w:val="22"/>
+        </w:rPr>
+        <w:t>Library</w:t>
+      </w:r>
+      <w:proofErr w:type="gramEnd"/>
+      <w:r>
+        <w:rPr>
+          <w:rFonts w:asciiTheme="minorHAnsi" w:hAnsiTheme="minorHAnsi"/>
+          <w:sz w:val="22"/>
+          <w:szCs w:val="22"/>
+        </w:rPr>
+        <w:t xml:space="preserve"> link in CATS IRB (</w:t>
       </w:r>
       <w:hyperlink r:id="rId14" w:history="1">
         <w:r>
@@ -7927,8 +7945,19 @@
           <w:sz w:val="22"/>
           <w:szCs w:val="22"/>
         </w:rPr>
-        <w:t>If this is the only box checked,</w:t>
-      </w:r>
+        <w:t xml:space="preserve">If this is the only box </w:t>
+      </w:r>
+      <w:proofErr w:type="gramStart"/>
+      <w:r>
+        <w:rPr>
+          <w:rFonts w:ascii="Calibri" w:hAnsi="Calibri" w:cs="Calibri"/>
+          <w:i/>
+          <w:sz w:val="22"/>
+          <w:szCs w:val="22"/>
+        </w:rPr>
+        <w:t>checked,</w:t>
+      </w:r>
+      <w:proofErr w:type="gramEnd"/>
       <w:r>
         <w:rPr>
           <w:rFonts w:ascii="Calibri" w:hAnsi="Calibri" w:cs="Calibri"/>
@@ -8136,8 +8165,19 @@
           <w:sz w:val="22"/>
           <w:szCs w:val="22"/>
         </w:rPr>
-        <w:t>If this is the only box checked,</w:t>
-      </w:r>
+        <w:t xml:space="preserve">If this is the only box </w:t>
+      </w:r>
+      <w:proofErr w:type="gramStart"/>
+      <w:r>
+        <w:rPr>
+          <w:rFonts w:ascii="Calibri" w:hAnsi="Calibri" w:cs="Calibri"/>
+          <w:i/>
+          <w:sz w:val="22"/>
+          <w:szCs w:val="22"/>
+        </w:rPr>
+        <w:t>checked,</w:t>
+      </w:r>
+      <w:proofErr w:type="gramEnd"/>
       <w:r>
         <w:rPr>
           <w:rFonts w:ascii="Calibri" w:hAnsi="Calibri" w:cs="Calibri"/>
@@ -13426,7 +13466,27 @@
           <w:sz w:val="22"/>
           <w:szCs w:val="22"/>
         </w:rPr>
-        <w:t>f this is the only box checked, mark sections 6.2 and 6.3 as not applicable</w:t>
+        <w:t xml:space="preserve">f this is the only box </w:t>
+      </w:r>
+      <w:proofErr w:type="gramStart"/>
+      <w:r>
+        <w:rPr>
+          <w:rFonts w:ascii="Calibri" w:hAnsi="Calibri" w:cs="Calibri"/>
+          <w:i/>
+          <w:sz w:val="22"/>
+          <w:szCs w:val="22"/>
+        </w:rPr>
+        <w:t>checked,</w:t>
+      </w:r>
+      <w:proofErr w:type="gramEnd"/>
+      <w:r>
+        <w:rPr>
+          <w:rFonts w:ascii="Calibri" w:hAnsi="Calibri" w:cs="Calibri"/>
+          <w:i/>
+          <w:sz w:val="22"/>
+          <w:szCs w:val="22"/>
+        </w:rPr>
+        <w:t xml:space="preserve"> mark sections 6.2 and 6.3 as not applicable</w:t>
       </w:r>
       <w:r>
         <w:rPr>
@@ -20280,6 +20340,9 @@
         </w:rPr>
       </w:pPr>
       <w:bookmarkStart w:id="178" w:name="_Hlk117458188"/>
+      <w:bookmarkStart w:id="179" w:name="OLE_LINK9"/>
+      <w:bookmarkStart w:id="180" w:name="OLE_LINK10"/>
+      <w:bookmarkStart w:id="181" w:name="OLE_LINK11"/>
       <w:r>
         <w:rPr>
           <w:rFonts w:ascii="Calibri" w:hAnsi="Calibri" w:cs="Calibri"/>
@@ -20423,6 +20486,9 @@
         <w:t>).</w:t>
       </w:r>
     </w:p>
+    <w:bookmarkEnd w:id="179"/>
+    <w:bookmarkEnd w:id="180"/>
+    <w:bookmarkEnd w:id="181"/>
     <w:p>
       <w:pPr>
         <w:ind w:left="720" w:firstLine="720"/>
@@ -20450,7 +20516,7 @@
           <w:szCs w:val="22"/>
         </w:rPr>
       </w:pPr>
-      <w:bookmarkStart w:id="179" w:name="_Hlk65249766"/>
+      <w:bookmarkStart w:id="182" w:name="_Hlk65249766"/>
       <w:bookmarkEnd w:id="178"/>
     </w:p>
     <w:p>
@@ -20467,11 +20533,11 @@
           <w:szCs w:val="22"/>
         </w:rPr>
       </w:pPr>
-      <w:bookmarkStart w:id="180" w:name="_Toc361915630"/>
-      <w:bookmarkStart w:id="181" w:name="_Toc361917255"/>
-      <w:bookmarkStart w:id="182" w:name="_Toc364333982"/>
-      <w:bookmarkStart w:id="183" w:name="_Toc117767345"/>
-      <w:bookmarkEnd w:id="179"/>
+      <w:bookmarkStart w:id="183" w:name="_Toc361915630"/>
+      <w:bookmarkStart w:id="184" w:name="_Toc361917255"/>
+      <w:bookmarkStart w:id="185" w:name="_Toc364333982"/>
+      <w:bookmarkStart w:id="186" w:name="_Toc117767345"/>
+      <w:bookmarkEnd w:id="182"/>
       <w:r>
         <w:rPr>
           <w:rFonts w:ascii="Calibri" w:hAnsi="Calibri" w:cs="Calibri"/>
@@ -20488,10 +20554,10 @@
         </w:rPr>
         <w:t>Study</w:t>
       </w:r>
-      <w:bookmarkEnd w:id="180"/>
-      <w:bookmarkEnd w:id="181"/>
-      <w:bookmarkEnd w:id="182"/>
       <w:bookmarkEnd w:id="183"/>
+      <w:bookmarkEnd w:id="184"/>
+      <w:bookmarkEnd w:id="185"/>
+      <w:bookmarkEnd w:id="186"/>
     </w:p>
     <w:p>
       <w:pPr>
@@ -20619,7 +20685,7 @@
           <w:szCs w:val="22"/>
         </w:rPr>
       </w:pPr>
-      <w:bookmarkStart w:id="184" w:name="_Hlk117083280"/>
+      <w:bookmarkStart w:id="187" w:name="_Hlk117083280"/>
       <w:r>
         <w:rPr>
           <w:rFonts w:ascii="Calibri" w:hAnsi="Calibri" w:cs="Calibri"/>
@@ -20629,7 +20695,7 @@
         <w:t>[Do not type here]</w:t>
       </w:r>
     </w:p>
-    <w:bookmarkEnd w:id="184"/>
+    <w:bookmarkEnd w:id="187"/>
     <w:p>
       <w:pPr>
         <w:ind w:left="720"/>
@@ -21293,10 +21359,10 @@
           <w:szCs w:val="22"/>
         </w:rPr>
       </w:pPr>
-      <w:bookmarkStart w:id="185" w:name="_Toc117767346"/>
-      <w:bookmarkStart w:id="186" w:name="_Toc361915641"/>
-      <w:bookmarkStart w:id="187" w:name="_Toc361917266"/>
-      <w:bookmarkStart w:id="188" w:name="_Toc364333993"/>
+      <w:bookmarkStart w:id="188" w:name="_Toc117767346"/>
+      <w:bookmarkStart w:id="189" w:name="_Toc361915641"/>
+      <w:bookmarkStart w:id="190" w:name="_Toc361917266"/>
+      <w:bookmarkStart w:id="191" w:name="_Toc364333993"/>
       <w:r>
         <w:rPr>
           <w:rFonts w:ascii="Calibri" w:hAnsi="Calibri" w:cs="Calibri"/>
@@ -21305,7 +21371,7 @@
         </w:rPr>
         <w:t>Adverse Event Reporting</w:t>
       </w:r>
-      <w:bookmarkEnd w:id="185"/>
+      <w:bookmarkEnd w:id="188"/>
     </w:p>
     <w:p>
       <w:pPr>
@@ -21424,7 +21490,7 @@
           <w:szCs w:val="22"/>
         </w:rPr>
       </w:pPr>
-      <w:bookmarkStart w:id="189" w:name="_Toc117767347"/>
+      <w:bookmarkStart w:id="192" w:name="_Toc117767347"/>
       <w:r>
         <w:rPr>
           <w:rFonts w:ascii="Calibri" w:hAnsi="Calibri" w:cs="Calibri"/>
@@ -21449,7 +21515,7 @@
         </w:rPr>
         <w:t xml:space="preserve"> and Inspecting</w:t>
       </w:r>
-      <w:bookmarkEnd w:id="189"/>
+      <w:bookmarkEnd w:id="192"/>
     </w:p>
     <w:p>
       <w:pPr>
@@ -21567,11 +21633,11 @@
           <w:szCs w:val="22"/>
         </w:rPr>
       </w:pPr>
-      <w:bookmarkStart w:id="190" w:name="_Toc361915587"/>
-      <w:bookmarkStart w:id="191" w:name="_Toc361917211"/>
-      <w:bookmarkStart w:id="192" w:name="_Toc364333938"/>
-      <w:bookmarkStart w:id="193" w:name="_Toc117767348"/>
-      <w:bookmarkStart w:id="194" w:name="_Toc390974739"/>
+      <w:bookmarkStart w:id="193" w:name="_Toc361915587"/>
+      <w:bookmarkStart w:id="194" w:name="_Toc361917211"/>
+      <w:bookmarkStart w:id="195" w:name="_Toc364333938"/>
+      <w:bookmarkStart w:id="196" w:name="_Toc117767348"/>
+      <w:bookmarkStart w:id="197" w:name="_Toc390974739"/>
       <w:r>
         <w:rPr>
           <w:rFonts w:ascii="Calibri" w:hAnsi="Calibri" w:cs="Calibri"/>
@@ -21580,10 +21646,10 @@
         </w:rPr>
         <w:t>Future Undetermined Research: Data and Specimen Banking</w:t>
       </w:r>
-      <w:bookmarkEnd w:id="190"/>
-      <w:bookmarkEnd w:id="191"/>
-      <w:bookmarkEnd w:id="192"/>
       <w:bookmarkEnd w:id="193"/>
+      <w:bookmarkEnd w:id="194"/>
+      <w:bookmarkEnd w:id="195"/>
+      <w:bookmarkEnd w:id="196"/>
     </w:p>
     <w:p>
       <w:pPr>
@@ -21626,8 +21692,8 @@
         </w:rPr>
         <w:t xml:space="preserve">data and/or specimens that will be banked for </w:t>
       </w:r>
-      <w:bookmarkStart w:id="195" w:name="_Hlk117450457"/>
-      <w:bookmarkStart w:id="196" w:name="_Hlk117458304"/>
+      <w:bookmarkStart w:id="198" w:name="_Hlk117450457"/>
+      <w:bookmarkStart w:id="199" w:name="_Hlk117458304"/>
       <w:r>
         <w:rPr>
           <w:rFonts w:ascii="Calibri" w:hAnsi="Calibri" w:cs="Calibri"/>
@@ -21638,7 +21704,7 @@
         </w:rPr>
         <w:t>future</w:t>
       </w:r>
-      <w:bookmarkEnd w:id="195"/>
+      <w:bookmarkEnd w:id="198"/>
       <w:r>
         <w:rPr>
           <w:rFonts w:ascii="Calibri" w:hAnsi="Calibri" w:cs="Calibri"/>
@@ -21649,7 +21715,7 @@
         </w:rPr>
         <w:t xml:space="preserve"> </w:t>
       </w:r>
-      <w:bookmarkEnd w:id="196"/>
+      <w:bookmarkEnd w:id="199"/>
       <w:r>
         <w:rPr>
           <w:rFonts w:ascii="Calibri" w:hAnsi="Calibri" w:cs="Calibri"/>
@@ -21808,9 +21874,9 @@
           <w:szCs w:val="22"/>
         </w:rPr>
       </w:pPr>
-      <w:bookmarkStart w:id="197" w:name="_Toc361915588"/>
-      <w:bookmarkStart w:id="198" w:name="_Toc361917212"/>
-      <w:bookmarkStart w:id="199" w:name="_Toc364333939"/>
+      <w:bookmarkStart w:id="200" w:name="_Toc361915588"/>
+      <w:bookmarkStart w:id="201" w:name="_Toc361917212"/>
+      <w:bookmarkStart w:id="202" w:name="_Toc364333939"/>
       <w:r>
         <w:rPr>
           <w:rFonts w:ascii="Calibri" w:hAnsi="Calibri" w:cs="Calibri"/>
@@ -21818,9 +21884,9 @@
         </w:rPr>
         <w:t>Data and/or specimens being stored</w:t>
       </w:r>
-      <w:bookmarkEnd w:id="197"/>
-      <w:bookmarkEnd w:id="198"/>
-      <w:bookmarkEnd w:id="199"/>
+      <w:bookmarkEnd w:id="200"/>
+      <w:bookmarkEnd w:id="201"/>
+      <w:bookmarkEnd w:id="202"/>
     </w:p>
     <w:p>
       <w:pPr>
@@ -21840,9 +21906,9 @@
           <w:szCs w:val="22"/>
         </w:rPr>
       </w:pPr>
-      <w:bookmarkStart w:id="200" w:name="_Toc361915589"/>
-      <w:bookmarkStart w:id="201" w:name="_Toc361917213"/>
-      <w:bookmarkStart w:id="202" w:name="_Toc364333940"/>
+      <w:bookmarkStart w:id="203" w:name="_Toc361915589"/>
+      <w:bookmarkStart w:id="204" w:name="_Toc361917213"/>
+      <w:bookmarkStart w:id="205" w:name="_Toc364333940"/>
       <w:r>
         <w:rPr>
           <w:rFonts w:ascii="Calibri" w:hAnsi="Calibri" w:cs="Calibri"/>
@@ -21944,9 +22010,9 @@
         </w:rPr>
         <w:t>Location of storage</w:t>
       </w:r>
-      <w:bookmarkEnd w:id="200"/>
-      <w:bookmarkEnd w:id="201"/>
-      <w:bookmarkEnd w:id="202"/>
+      <w:bookmarkEnd w:id="203"/>
+      <w:bookmarkEnd w:id="204"/>
+      <w:bookmarkEnd w:id="205"/>
     </w:p>
     <w:p>
       <w:pPr>
@@ -22053,9 +22119,9 @@
           <w:szCs w:val="22"/>
         </w:rPr>
       </w:pPr>
-      <w:bookmarkStart w:id="203" w:name="_Toc361915590"/>
-      <w:bookmarkStart w:id="204" w:name="_Toc361917214"/>
-      <w:bookmarkStart w:id="205" w:name="_Toc364333941"/>
+      <w:bookmarkStart w:id="206" w:name="_Toc361915590"/>
+      <w:bookmarkStart w:id="207" w:name="_Toc361917214"/>
+      <w:bookmarkStart w:id="208" w:name="_Toc364333941"/>
       <w:r>
         <w:rPr>
           <w:rFonts w:ascii="Calibri" w:hAnsi="Calibri" w:cs="Calibri"/>
@@ -22064,9 +22130,9 @@
         </w:rPr>
         <w:t>Duration of storage</w:t>
       </w:r>
-      <w:bookmarkEnd w:id="203"/>
-      <w:bookmarkEnd w:id="204"/>
-      <w:bookmarkEnd w:id="205"/>
+      <w:bookmarkEnd w:id="206"/>
+      <w:bookmarkEnd w:id="207"/>
+      <w:bookmarkEnd w:id="208"/>
     </w:p>
     <w:p>
       <w:pPr>
@@ -22169,9 +22235,9 @@
           <w:szCs w:val="22"/>
         </w:rPr>
       </w:pPr>
-      <w:bookmarkStart w:id="206" w:name="_Toc361915591"/>
-      <w:bookmarkStart w:id="207" w:name="_Toc361917215"/>
-      <w:bookmarkStart w:id="208" w:name="_Toc364333942"/>
+      <w:bookmarkStart w:id="209" w:name="_Toc361915591"/>
+      <w:bookmarkStart w:id="210" w:name="_Toc361917215"/>
+      <w:bookmarkStart w:id="211" w:name="_Toc364333942"/>
       <w:r>
         <w:rPr>
           <w:rFonts w:ascii="Calibri" w:hAnsi="Calibri" w:cs="Calibri"/>
@@ -22180,9 +22246,9 @@
         </w:rPr>
         <w:t>Access to data and/or specimens</w:t>
       </w:r>
-      <w:bookmarkEnd w:id="206"/>
-      <w:bookmarkEnd w:id="207"/>
-      <w:bookmarkEnd w:id="208"/>
+      <w:bookmarkEnd w:id="209"/>
+      <w:bookmarkEnd w:id="210"/>
+      <w:bookmarkEnd w:id="211"/>
     </w:p>
     <w:p>
       <w:pPr>
@@ -22220,9 +22286,9 @@
           <w:szCs w:val="22"/>
         </w:rPr>
       </w:pPr>
-      <w:bookmarkStart w:id="209" w:name="_Toc361915592"/>
-      <w:bookmarkStart w:id="210" w:name="_Toc361917216"/>
-      <w:bookmarkStart w:id="211" w:name="_Toc364333943"/>
+      <w:bookmarkStart w:id="212" w:name="_Toc361915592"/>
+      <w:bookmarkStart w:id="213" w:name="_Toc361917216"/>
+      <w:bookmarkStart w:id="214" w:name="_Toc364333943"/>
     </w:p>
     <w:p>
       <w:pPr>
@@ -22299,9 +22365,9 @@
         <w:lastRenderedPageBreak/>
         <w:t>Procedures to release data or specimens</w:t>
       </w:r>
-      <w:bookmarkEnd w:id="209"/>
-      <w:bookmarkEnd w:id="210"/>
-      <w:bookmarkEnd w:id="211"/>
+      <w:bookmarkEnd w:id="212"/>
+      <w:bookmarkEnd w:id="213"/>
+      <w:bookmarkEnd w:id="214"/>
     </w:p>
     <w:p>
       <w:pPr>
@@ -22408,9 +22474,9 @@
           <w:szCs w:val="22"/>
         </w:rPr>
       </w:pPr>
-      <w:bookmarkStart w:id="212" w:name="_Toc361915593"/>
-      <w:bookmarkStart w:id="213" w:name="_Toc361917217"/>
-      <w:bookmarkStart w:id="214" w:name="_Toc364333944"/>
+      <w:bookmarkStart w:id="215" w:name="_Toc361915593"/>
+      <w:bookmarkStart w:id="216" w:name="_Toc361917217"/>
+      <w:bookmarkStart w:id="217" w:name="_Toc364333944"/>
       <w:r>
         <w:rPr>
           <w:rFonts w:ascii="Calibri" w:hAnsi="Calibri" w:cs="Calibri"/>
@@ -22419,9 +22485,9 @@
         </w:rPr>
         <w:t>Process for returning results</w:t>
       </w:r>
-      <w:bookmarkEnd w:id="212"/>
-      <w:bookmarkEnd w:id="213"/>
-      <w:bookmarkEnd w:id="214"/>
+      <w:bookmarkEnd w:id="215"/>
+      <w:bookmarkEnd w:id="216"/>
+      <w:bookmarkEnd w:id="217"/>
     </w:p>
     <w:p>
       <w:pPr>
@@ -22528,7 +22594,7 @@
           <w:szCs w:val="22"/>
         </w:rPr>
       </w:pPr>
-      <w:bookmarkStart w:id="215" w:name="_Toc117767349"/>
+      <w:bookmarkStart w:id="218" w:name="_Toc117767349"/>
       <w:r>
         <w:rPr>
           <w:rFonts w:ascii="Calibri" w:hAnsi="Calibri" w:cs="Calibri"/>
@@ -22537,11 +22603,11 @@
         </w:rPr>
         <w:t>References</w:t>
       </w:r>
-      <w:bookmarkEnd w:id="186"/>
-      <w:bookmarkEnd w:id="187"/>
-      <w:bookmarkEnd w:id="188"/>
-      <w:bookmarkEnd w:id="194"/>
-      <w:bookmarkEnd w:id="215"/>
+      <w:bookmarkEnd w:id="189"/>
+      <w:bookmarkEnd w:id="190"/>
+      <w:bookmarkEnd w:id="191"/>
+      <w:bookmarkEnd w:id="197"/>
+      <w:bookmarkEnd w:id="218"/>
     </w:p>
     <w:p>
       <w:pPr>
@@ -22638,7 +22704,7 @@
           <w:szCs w:val="22"/>
         </w:rPr>
       </w:pPr>
-      <w:bookmarkStart w:id="216" w:name="_Toc117767350"/>
+      <w:bookmarkStart w:id="219" w:name="_Toc117767350"/>
       <w:r>
         <w:rPr>
           <w:rFonts w:ascii="Calibri" w:hAnsi="Calibri" w:cs="Calibri"/>
@@ -22647,7 +22713,7 @@
         </w:rPr>
         <w:t>Confidentiality, Privacy and Data Management</w:t>
       </w:r>
-      <w:bookmarkEnd w:id="216"/>
+      <w:bookmarkEnd w:id="219"/>
       <w:r>
         <w:rPr>
           <w:rFonts w:ascii="Calibri" w:hAnsi="Calibri" w:cs="Calibri"/>
@@ -27989,6 +28055,8 @@
         <w:tab/>
       </w:r>
     </w:p>
+    <w:bookmarkStart w:id="220" w:name="OLE_LINK12"/>
+    <w:bookmarkStart w:id="221" w:name="OLE_LINK13"/>
     <w:p>
       <w:pPr>
         <w:pStyle w:val="NormalWeb"/>
@@ -28231,7 +28299,7 @@
           <w:szCs w:val="22"/>
         </w:rPr>
       </w:pPr>
-      <w:bookmarkStart w:id="217" w:name="_Hlk117450659"/>
+      <w:bookmarkStart w:id="222" w:name="_Hlk117450659"/>
       <w:r>
         <w:rPr>
           <w:rFonts w:ascii="Calibri" w:hAnsi="Calibri" w:cs="Calibri"/>
@@ -28240,7 +28308,7 @@
         </w:rPr>
         <w:t>[Type protocol text here if box checked]</w:t>
       </w:r>
-      <w:bookmarkEnd w:id="217"/>
+      <w:bookmarkEnd w:id="222"/>
     </w:p>
     <w:p>
       <w:pPr>
@@ -28354,7 +28422,7 @@
         </w:rPr>
         <w:t xml:space="preserve">  </w:t>
       </w:r>
-      <w:bookmarkStart w:id="218" w:name="_Hlk99438356"/>
+      <w:bookmarkStart w:id="223" w:name="_Hlk99438356"/>
       <w:r>
         <w:rPr>
           <w:rFonts w:ascii="Calibri" w:hAnsi="Calibri" w:cs="Calibri"/>
@@ -28363,7 +28431,7 @@
         </w:rPr>
         <w:t>Penn State</w:t>
       </w:r>
-      <w:bookmarkEnd w:id="218"/>
+      <w:bookmarkEnd w:id="223"/>
       <w:r>
         <w:rPr>
           <w:rFonts w:ascii="Calibri" w:hAnsi="Calibri" w:cs="Calibri"/>
@@ -28698,7 +28766,7 @@
           <w:szCs w:val="22"/>
         </w:rPr>
       </w:pPr>
-      <w:bookmarkStart w:id="219" w:name="_Hlk117458610"/>
+      <w:bookmarkStart w:id="224" w:name="_Hlk117458610"/>
       <w:r>
         <w:rPr>
           <w:rFonts w:ascii="Calibri" w:hAnsi="Calibri" w:cs="Calibri"/>
@@ -28707,7 +28775,7 @@
         </w:rPr>
         <w:t>[Type protocol text here if box checked]</w:t>
       </w:r>
-      <w:bookmarkEnd w:id="219"/>
+      <w:bookmarkEnd w:id="224"/>
     </w:p>
     <w:p>
       <w:pPr>
@@ -28820,6 +28888,8 @@
         <w:t>[Type protocol text here if box checked]</w:t>
       </w:r>
     </w:p>
+    <w:bookmarkEnd w:id="220"/>
+    <w:bookmarkEnd w:id="221"/>
     <w:p>
       <w:pPr>
         <w:pStyle w:val="NormalWeb"/>
@@ -29045,7 +29115,7 @@
         <w:t xml:space="preserve">Is there a list/key that links code numbers to identifiers? </w:t>
       </w:r>
     </w:p>
-    <w:bookmarkStart w:id="220" w:name="_Hlk117601118"/>
+    <w:bookmarkStart w:id="225" w:name="_Hlk117601118"/>
     <w:p>
       <w:pPr>
         <w:pStyle w:val="NormalWeb"/>
@@ -29137,7 +29207,7 @@
           <w:szCs w:val="22"/>
         </w:rPr>
       </w:pPr>
-      <w:bookmarkStart w:id="221" w:name="_Hlk117454568"/>
+      <w:bookmarkStart w:id="226" w:name="_Hlk117454568"/>
       <w:r>
         <w:rPr>
           <w:rFonts w:ascii="Calibri" w:hAnsi="Calibri" w:cs="Calibri"/>
@@ -29178,7 +29248,7 @@
         </w:rPr>
         <w:t>]</w:t>
       </w:r>
-      <w:bookmarkEnd w:id="221"/>
+      <w:bookmarkEnd w:id="226"/>
     </w:p>
     <w:p>
       <w:pPr>
@@ -29294,7 +29364,7 @@
         <w:t>.</w:t>
       </w:r>
     </w:p>
-    <w:bookmarkEnd w:id="220"/>
+    <w:bookmarkEnd w:id="225"/>
     <w:p>
       <w:pPr>
         <w:pStyle w:val="NormalWeb"/>
@@ -31606,7 +31676,23 @@
           <w:rFonts w:ascii="Calibri" w:hAnsi="Calibri" w:cs="Calibri"/>
           <w:szCs w:val="22"/>
         </w:rPr>
-        <w:t>If the research involves online surveys, list the name(s) of the service provider(s) that will be used for the survey(s) (e.g., REDCap, Penn State licensed Qualtrics, Survey Monkey, Zoomerang)? (Note: The IRB strongly recommends the use of REDCap for online surveys that obtain sensitive identifiable human subjects data.)</w:t>
+        <w:t xml:space="preserve">If the research involves online surveys, list the name(s) of the service provider(s) that will be used for the survey(s) (e.g., REDCap, Penn State licensed Qualtrics, Survey Monkey, Zoomerang)? (Note: The IRB strongly recommends the use of REDCap for online surveys that obtain sensitive identifiable human </w:t>
+      </w:r>
+      <w:proofErr w:type="gramStart"/>
+      <w:r>
+        <w:rPr>
+          <w:rFonts w:ascii="Calibri" w:hAnsi="Calibri" w:cs="Calibri"/>
+          <w:szCs w:val="22"/>
+        </w:rPr>
+        <w:t>subjects</w:t>
+      </w:r>
+      <w:proofErr w:type="gramEnd"/>
+      <w:r>
+        <w:rPr>
+          <w:rFonts w:ascii="Calibri" w:hAnsi="Calibri" w:cs="Calibri"/>
+          <w:szCs w:val="22"/>
+        </w:rPr>
+        <w:t xml:space="preserve"> data.)</w:t>
       </w:r>
     </w:p>
     <w:p>
@@ -32587,7 +32673,7 @@
           <w:szCs w:val="22"/>
         </w:rPr>
       </w:pPr>
-      <w:bookmarkStart w:id="222" w:name="_Hlk117455099"/>
+      <w:bookmarkStart w:id="227" w:name="_Hlk117455099"/>
       <w:r>
         <w:rPr>
           <w:rFonts w:ascii="Calibri" w:hAnsi="Calibri" w:cs="Calibri"/>
@@ -32596,7 +32682,7 @@
         </w:rPr>
         <w:t>[Type protocol text here]</w:t>
       </w:r>
-      <w:bookmarkEnd w:id="222"/>
+      <w:bookmarkEnd w:id="227"/>
     </w:p>
     <w:p>
       <w:pPr>
@@ -33808,7 +33894,21 @@
         <w:rPr>
           <w:rFonts w:ascii="Calibri" w:hAnsi="Calibri" w:cs="Calibri"/>
         </w:rPr>
-        <w:t>Certificate of Confidentiality (COC) - Is the research biomedical, behavioral, clinical or other research that is funded by the National Institutes of Health (NIH)?</w:t>
+        <w:t xml:space="preserve">Certificate of Confidentiality (COC) - Is the research biomedical, behavioral, </w:t>
+      </w:r>
+      <w:proofErr w:type="gramStart"/>
+      <w:r>
+        <w:rPr>
+          <w:rFonts w:ascii="Calibri" w:hAnsi="Calibri" w:cs="Calibri"/>
+        </w:rPr>
+        <w:t>clinical</w:t>
+      </w:r>
+      <w:proofErr w:type="gramEnd"/>
+      <w:r>
+        <w:rPr>
+          <w:rFonts w:ascii="Calibri" w:hAnsi="Calibri" w:cs="Calibri"/>
+        </w:rPr>
+        <w:t xml:space="preserve"> or other research that is funded by the National Institutes of Health (NIH)?</w:t>
       </w:r>
     </w:p>
     <w:p>
@@ -35712,7 +35812,7 @@
           <w:szCs w:val="22"/>
         </w:rPr>
       </w:pPr>
-      <w:bookmarkStart w:id="223" w:name="_Hlk117769791"/>
+      <w:bookmarkStart w:id="228" w:name="_Hlk117769791"/>
       <w:r>
         <w:rPr>
           <w:rFonts w:ascii="Calibri" w:hAnsi="Calibri" w:cs="Calibri"/>
@@ -35724,7 +35824,7 @@
         <w:t>Note: Data sharing with an NIH-designated data repository may require execution of an institutional certificate. Please review the ‘Institutional Certification for NIH Genomic Data Sharing’ section of the Investigator’s Manual for information about seeking institutional certification.</w:t>
       </w:r>
     </w:p>
-    <w:bookmarkEnd w:id="223"/>
+    <w:bookmarkEnd w:id="228"/>
     <w:p>
       <w:pPr>
         <w:pStyle w:val="NormalWeb"/>
@@ -38196,7 +38296,7 @@
           <w:szCs w:val="22"/>
         </w:rPr>
       </w:pPr>
-      <w:bookmarkStart w:id="224" w:name="_Hlk117460091"/>
+      <w:bookmarkStart w:id="229" w:name="_Hlk117460091"/>
       <w:r>
         <w:rPr>
           <w:rFonts w:ascii="Calibri" w:hAnsi="Calibri" w:cs="Calibri"/>
@@ -38221,7 +38321,7 @@
         </w:rPr>
         <w:t>]</w:t>
       </w:r>
-      <w:bookmarkEnd w:id="224"/>
+      <w:bookmarkEnd w:id="229"/>
     </w:p>
     <w:p>
       <w:pPr>
@@ -47402,12 +47502,6 @@
 </file>
 
 <file path=customXml/item1.xml><?xml version="1.0" encoding="utf-8"?>
-<p:properties xmlns:p="http://schemas.microsoft.com/office/2006/metadata/properties" xmlns:xsi="http://www.w3.org/2001/XMLSchema-instance" xmlns:pc="http://schemas.microsoft.com/office/infopath/2007/PartnerControls">
-  <documentManagement/>
-</p:properties>
-</file>
-
-<file path=customXml/item2.xml><?xml version="1.0" encoding="utf-8"?>
 <ct:contentTypeSchema xmlns:ct="http://schemas.microsoft.com/office/2006/metadata/contentType" xmlns:ma="http://schemas.microsoft.com/office/2006/metadata/properties/metaAttributes" ct:_="" ma:_="" ma:contentTypeName="Document" ma:contentTypeID="0x010100611EFF4A16764245A5D8F8154D71CCF6" ma:contentTypeVersion="13" ma:contentTypeDescription="Create a new document." ma:contentTypeScope="" ma:versionID="f1be6550a0124d1f5a17de8112606ab4">
   <xsd:schema xmlns:xsd="http://www.w3.org/2001/XMLSchema" xmlns:xs="http://www.w3.org/2001/XMLSchema" xmlns:p="http://schemas.microsoft.com/office/2006/metadata/properties" xmlns:ns2="b0250271-d04f-47ca-80b6-12ffba4e3b38" xmlns:ns3="5b58c9d5-2aca-4b88-bff0-1954cbc19bdd" targetNamespace="http://schemas.microsoft.com/office/2006/metadata/properties" ma:root="true" ma:fieldsID="365c2daa7394ebc2edc9c486b96ebd65" ns2:_="" ns3:_="">
     <xsd:import namespace="b0250271-d04f-47ca-80b6-12ffba4e3b38"/>
@@ -47630,7 +47724,17 @@
 </ct:contentTypeSchema>
 </file>
 
+<file path=customXml/item2.xml><?xml version="1.0" encoding="utf-8"?>
+<p:properties xmlns:p="http://schemas.microsoft.com/office/2006/metadata/properties" xmlns:xsi="http://www.w3.org/2001/XMLSchema-instance" xmlns:pc="http://schemas.microsoft.com/office/infopath/2007/PartnerControls">
+  <documentManagement/>
+</p:properties>
+</file>
+
 <file path=customXml/item3.xml><?xml version="1.0" encoding="utf-8"?>
+<b:Sources xmlns:b="http://schemas.openxmlformats.org/officeDocument/2006/bibliography" xmlns="http://schemas.openxmlformats.org/officeDocument/2006/bibliography" SelectedStyle="\APA.XSL" StyleName="APA"/>
+</file>
+
+<file path=customXml/item4.xml><?xml version="1.0" encoding="utf-8"?>
 <?mso-contentType ?>
 <FormTemplates xmlns="http://schemas.microsoft.com/sharepoint/v3/contenttype/forms">
   <Display>DocumentLibraryForm</Display>
@@ -47639,20 +47743,7 @@
 </FormTemplates>
 </file>
 
-<file path=customXml/item4.xml><?xml version="1.0" encoding="utf-8"?>
-<b:Sources xmlns:b="http://schemas.openxmlformats.org/officeDocument/2006/bibliography" xmlns="http://schemas.openxmlformats.org/officeDocument/2006/bibliography" SelectedStyle="\APA.XSL" StyleName="APA"/>
-</file>
-
 <file path=customXml/itemProps1.xml><?xml version="1.0" encoding="utf-8"?>
-<ds:datastoreItem xmlns:ds="http://schemas.openxmlformats.org/officeDocument/2006/customXml" ds:itemID="{A6C7B2A5-951F-4E57-B988-F5CA00F81053}">
-  <ds:schemaRefs>
-    <ds:schemaRef ds:uri="http://schemas.microsoft.com/office/2006/metadata/properties"/>
-    <ds:schemaRef ds:uri="http://schemas.microsoft.com/office/infopath/2007/PartnerControls"/>
-  </ds:schemaRefs>
-</ds:datastoreItem>
-</file>
-
-<file path=customXml/itemProps2.xml><?xml version="1.0" encoding="utf-8"?>
 <ds:datastoreItem xmlns:ds="http://schemas.openxmlformats.org/officeDocument/2006/customXml" ds:itemID="{C50A47D7-FD28-43FB-85F4-BA335F9D1FDC}">
   <ds:schemaRefs>
     <ds:schemaRef ds:uri="http://schemas.microsoft.com/office/2006/metadata/contentType"/>
@@ -47671,18 +47762,27 @@
 </ds:datastoreItem>
 </file>
 
+<file path=customXml/itemProps2.xml><?xml version="1.0" encoding="utf-8"?>
+<ds:datastoreItem xmlns:ds="http://schemas.openxmlformats.org/officeDocument/2006/customXml" ds:itemID="{A6C7B2A5-951F-4E57-B988-F5CA00F81053}">
+  <ds:schemaRefs>
+    <ds:schemaRef ds:uri="http://schemas.microsoft.com/office/2006/metadata/properties"/>
+    <ds:schemaRef ds:uri="http://schemas.microsoft.com/office/infopath/2007/PartnerControls"/>
+  </ds:schemaRefs>
+</ds:datastoreItem>
+</file>
+
 <file path=customXml/itemProps3.xml><?xml version="1.0" encoding="utf-8"?>
-<ds:datastoreItem xmlns:ds="http://schemas.openxmlformats.org/officeDocument/2006/customXml" ds:itemID="{B906C489-29C9-4FD7-A0CF-3E1F3C04A705}">
+<ds:datastoreItem xmlns:ds="http://schemas.openxmlformats.org/officeDocument/2006/customXml" ds:itemID="{C442A15C-F710-4960-BD91-5E49C4C00850}">
   <ds:schemaRefs>
-    <ds:schemaRef ds:uri="http://schemas.microsoft.com/sharepoint/v3/contenttype/forms"/>
+    <ds:schemaRef ds:uri="http://schemas.openxmlformats.org/officeDocument/2006/bibliography"/>
   </ds:schemaRefs>
 </ds:datastoreItem>
 </file>
 
 <file path=customXml/itemProps4.xml><?xml version="1.0" encoding="utf-8"?>
-<ds:datastoreItem xmlns:ds="http://schemas.openxmlformats.org/officeDocument/2006/customXml" ds:itemID="{C442A15C-F710-4960-BD91-5E49C4C00850}">
+<ds:datastoreItem xmlns:ds="http://schemas.openxmlformats.org/officeDocument/2006/customXml" ds:itemID="{B906C489-29C9-4FD7-A0CF-3E1F3C04A705}">
   <ds:schemaRefs>
-    <ds:schemaRef ds:uri="http://schemas.openxmlformats.org/officeDocument/2006/bibliography"/>
+    <ds:schemaRef ds:uri="http://schemas.microsoft.com/sharepoint/v3/contenttype/forms"/>
   </ds:schemaRefs>
 </ds:datastoreItem>
 </file>

</xml_diff>